<commit_message>
Added in new csv files for shorter time period, past 6 months, 3Hr intrady. Changed Visualizations to be more descriptive
</commit_message>
<xml_diff>
--- a/Bonds.docx
+++ b/Bonds.docx
@@ -1,6 +1,6 @@
 
 <file path=word/document.xml><?xml version="1.0" encoding="utf-8"?>
-<w:document xmlns:wpc="http://schemas.microsoft.com/office/word/2010/wordprocessingCanvas" xmlns:cx="http://schemas.microsoft.com/office/drawing/2014/chartex" xmlns:cx1="http://schemas.microsoft.com/office/drawing/2015/9/8/chartex" xmlns:cx2="http://schemas.microsoft.com/office/drawing/2015/10/21/chartex" xmlns:cx3="http://schemas.microsoft.com/office/drawing/2016/5/9/chartex" xmlns:cx4="http://schemas.microsoft.com/office/drawing/2016/5/10/chartex" xmlns:cx5="http://schemas.microsoft.com/office/drawing/2016/5/11/chartex" xmlns:cx6="http://schemas.microsoft.com/office/drawing/2016/5/12/chartex" xmlns:cx7="http://schemas.microsoft.com/office/drawing/2016/5/13/chartex" xmlns:cx8="http://schemas.microsoft.com/office/drawing/2016/5/14/chartex" xmlns:mc="http://schemas.openxmlformats.org/markup-compatibility/2006" xmlns:aink="http://schemas.microsoft.com/office/drawing/2016/ink" xmlns:am3d="http://schemas.microsoft.com/office/drawing/2017/model3d" xmlns:o="urn:schemas-microsoft-com:office:office" xmlns:r="http://schemas.openxmlformats.org/officeDocument/2006/relationships" xmlns:m="http://schemas.openxmlformats.org/officeDocument/2006/math" xmlns:v="urn:schemas-microsoft-com:vml" xmlns:wp14="http://schemas.microsoft.com/office/word/2010/wordprocessingDrawing" xmlns:wp="http://schemas.openxmlformats.org/drawingml/2006/wordprocessingDrawing" xmlns:w10="urn:schemas-microsoft-com:office:word" xmlns:w="http://schemas.openxmlformats.org/wordprocessingml/2006/main" xmlns:w14="http://schemas.microsoft.com/office/word/2010/wordml" xmlns:w15="http://schemas.microsoft.com/office/word/2012/wordml" xmlns:w16cid="http://schemas.microsoft.com/office/word/2016/wordml/cid" xmlns:w16se="http://schemas.microsoft.com/office/word/2015/wordml/symex" xmlns:wpg="http://schemas.microsoft.com/office/word/2010/wordprocessingGroup" xmlns:wpi="http://schemas.microsoft.com/office/word/2010/wordprocessingInk" xmlns:wne="http://schemas.microsoft.com/office/word/2006/wordml" xmlns:wps="http://schemas.microsoft.com/office/word/2010/wordprocessingShape" mc:Ignorable="w14 w15 w16se w16cid wp14">
+<w:document xmlns:wpc="http://schemas.microsoft.com/office/word/2010/wordprocessingCanvas" xmlns:cx="http://schemas.microsoft.com/office/drawing/2014/chartex" xmlns:cx1="http://schemas.microsoft.com/office/drawing/2015/9/8/chartex" xmlns:cx2="http://schemas.microsoft.com/office/drawing/2015/10/21/chartex" xmlns:cx3="http://schemas.microsoft.com/office/drawing/2016/5/9/chartex" xmlns:cx4="http://schemas.microsoft.com/office/drawing/2016/5/10/chartex" xmlns:cx5="http://schemas.microsoft.com/office/drawing/2016/5/11/chartex" xmlns:cx6="http://schemas.microsoft.com/office/drawing/2016/5/12/chartex" xmlns:cx7="http://schemas.microsoft.com/office/drawing/2016/5/13/chartex" xmlns:cx8="http://schemas.microsoft.com/office/drawing/2016/5/14/chartex" xmlns:mc="http://schemas.openxmlformats.org/markup-compatibility/2006" xmlns:aink="http://schemas.microsoft.com/office/drawing/2016/ink" xmlns:am3d="http://schemas.microsoft.com/office/drawing/2017/model3d" xmlns:o="urn:schemas-microsoft-com:office:office" xmlns:oel="http://schemas.microsoft.com/office/2019/extlst" xmlns:r="http://schemas.openxmlformats.org/officeDocument/2006/relationships" xmlns:m="http://schemas.openxmlformats.org/officeDocument/2006/math" xmlns:v="urn:schemas-microsoft-com:vml" xmlns:wp14="http://schemas.microsoft.com/office/word/2010/wordprocessingDrawing" xmlns:wp="http://schemas.openxmlformats.org/drawingml/2006/wordprocessingDrawing" xmlns:w10="urn:schemas-microsoft-com:office:word" xmlns:w="http://schemas.openxmlformats.org/wordprocessingml/2006/main" xmlns:w14="http://schemas.microsoft.com/office/word/2010/wordml" xmlns:w15="http://schemas.microsoft.com/office/word/2012/wordml" xmlns:w16cex="http://schemas.microsoft.com/office/word/2018/wordml/cex" xmlns:w16cid="http://schemas.microsoft.com/office/word/2016/wordml/cid" xmlns:w16="http://schemas.microsoft.com/office/word/2018/wordml" xmlns:w16sdtdh="http://schemas.microsoft.com/office/word/2020/wordml/sdtdatahash" xmlns:w16se="http://schemas.microsoft.com/office/word/2015/wordml/symex" xmlns:wpg="http://schemas.microsoft.com/office/word/2010/wordprocessingGroup" xmlns:wpi="http://schemas.microsoft.com/office/word/2010/wordprocessingInk" xmlns:wne="http://schemas.microsoft.com/office/word/2006/wordml" xmlns:wps="http://schemas.microsoft.com/office/word/2010/wordprocessingShape" mc:Ignorable="w14 w15 w16se w16cid w16 w16cex w16sdtdh wp14">
   <w:body>
     <w:p>
       <w:r>
@@ -8,7 +8,7 @@
           <w:noProof/>
         </w:rPr>
         <w:drawing>
-          <wp:inline distT="0" distB="0" distL="0" distR="0">
+          <wp:inline distT="0" distB="0" distL="0" distR="0" wp14:anchorId="0BF76BCB" wp14:editId="2DEF0C29">
             <wp:extent cx="5956300" cy="2738243"/>
             <wp:effectExtent l="0" t="0" r="6350" b="5080"/>
             <wp:docPr id="1" name="Picture 1"/>
@@ -117,7 +117,7 @@
         </w:rPr>
         <w:lastRenderedPageBreak/>
         <w:drawing>
-          <wp:inline distT="0" distB="0" distL="0" distR="0">
+          <wp:inline distT="0" distB="0" distL="0" distR="0" wp14:anchorId="46B24A53" wp14:editId="40DA2C4B">
             <wp:extent cx="5943600" cy="3119120"/>
             <wp:effectExtent l="0" t="0" r="0" b="5080"/>
             <wp:docPr id="3" name="Picture 3"/>
@@ -179,13 +179,12 @@
       </w:r>
     </w:p>
     <w:p>
-      <w:bookmarkStart w:id="0" w:name="_GoBack"/>
       <w:r>
         <w:rPr>
           <w:noProof/>
         </w:rPr>
         <w:drawing>
-          <wp:inline distT="0" distB="0" distL="0" distR="0" wp14:anchorId="17C74F74" wp14:editId="79DE6EB7">
+          <wp:inline distT="0" distB="0" distL="0" distR="0" wp14:anchorId="0CE2006E" wp14:editId="553744DD">
             <wp:extent cx="2419903" cy="2717800"/>
             <wp:effectExtent l="0" t="0" r="0" b="6350"/>
             <wp:docPr id="2" name="Picture 2"/>
@@ -221,7 +220,6 @@
         </w:drawing>
       </w:r>
     </w:p>
-    <w:bookmarkEnd w:id="0"/>
     <w:p>
       <w:pPr>
         <w:pStyle w:val="ListParagraph"/>
@@ -231,15 +229,15 @@
         </w:numPr>
       </w:pPr>
       <w:r>
-        <w:t xml:space="preserve">Could go into the intraday, </w:t>
+        <w:t xml:space="preserve">Could go into the intraday, 1 minute tick rate for time </w:t>
       </w:r>
       <w:proofErr w:type="gramStart"/>
       <w:r>
-        <w:t>1 minute</w:t>
+        <w:t>series</w:t>
       </w:r>
       <w:proofErr w:type="gramEnd"/>
       <w:r>
-        <w:t xml:space="preserve"> tick rate for time series </w:t>
+        <w:t xml:space="preserve"> </w:t>
       </w:r>
     </w:p>
     <w:p>
@@ -284,6 +282,737 @@
         </w:rPr>
         <w:t>How does order of integration, ARIMA, and stationarity play a role?????????</w:t>
       </w:r>
+    </w:p>
+    <w:p>
+      <w:pPr>
+        <w:rPr>
+          <w:b/>
+        </w:rPr>
+      </w:pPr>
+      <w:r>
+        <w:rPr>
+          <w:b/>
+        </w:rPr>
+        <w:lastRenderedPageBreak/>
+        <w:t>TODO:</w:t>
+      </w:r>
+    </w:p>
+    <w:p>
+      <w:pPr>
+        <w:pStyle w:val="ListParagraph"/>
+        <w:numPr>
+          <w:ilvl w:val="0"/>
+          <w:numId w:val="4"/>
+        </w:numPr>
+        <w:rPr>
+          <w:bCs/>
+        </w:rPr>
+      </w:pPr>
+      <w:r>
+        <w:rPr>
+          <w:bCs/>
+        </w:rPr>
+        <w:t>Out of 16 possible pairs, only 1 seems conclusively co-integrated:</w:t>
+      </w:r>
+    </w:p>
+    <w:p>
+      <w:pPr>
+        <w:pStyle w:val="ListParagraph"/>
+        <w:numPr>
+          <w:ilvl w:val="1"/>
+          <w:numId w:val="4"/>
+        </w:numPr>
+        <w:rPr>
+          <w:bCs/>
+        </w:rPr>
+      </w:pPr>
+      <w:r>
+        <w:rPr>
+          <w:bCs/>
+        </w:rPr>
+        <w:t xml:space="preserve">Interesting fact: </w:t>
+      </w:r>
+      <w:r>
+        <w:rPr>
+          <w:b/>
+        </w:rPr>
+        <w:t xml:space="preserve">cointegrated </w:t>
+      </w:r>
+      <w:proofErr w:type="gramStart"/>
+      <w:r>
+        <w:rPr>
+          <w:b/>
+        </w:rPr>
+        <w:t>I(</w:t>
+      </w:r>
+      <w:proofErr w:type="gramEnd"/>
+      <w:r>
+        <w:rPr>
+          <w:b/>
+        </w:rPr>
+        <w:t>1) pairs x= stationarity of OLS of resulting series</w:t>
+      </w:r>
+    </w:p>
+    <w:p>
+      <w:pPr>
+        <w:pStyle w:val="ListParagraph"/>
+        <w:numPr>
+          <w:ilvl w:val="2"/>
+          <w:numId w:val="4"/>
+        </w:numPr>
+        <w:rPr>
+          <w:bCs/>
+        </w:rPr>
+      </w:pPr>
+      <w:r>
+        <w:rPr>
+          <w:b/>
+        </w:rPr>
+        <w:t xml:space="preserve">i.e. </w:t>
+      </w:r>
+      <w:proofErr w:type="spellStart"/>
+      <w:proofErr w:type="gramStart"/>
+      <w:r>
+        <w:rPr>
+          <w:bCs/>
+        </w:rPr>
+        <w:t>coint</w:t>
+      </w:r>
+      <w:proofErr w:type="spellEnd"/>
+      <w:r>
+        <w:rPr>
+          <w:bCs/>
+        </w:rPr>
+        <w:t>(</w:t>
+      </w:r>
+      <w:proofErr w:type="gramEnd"/>
+      <w:r>
+        <w:rPr>
+          <w:bCs/>
+        </w:rPr>
+        <w:t>GB, GER) = true but stationarity(GB – Beta * GER) = false</w:t>
+      </w:r>
+    </w:p>
+    <w:p>
+      <w:pPr>
+        <w:pStyle w:val="ListParagraph"/>
+        <w:numPr>
+          <w:ilvl w:val="1"/>
+          <w:numId w:val="4"/>
+        </w:numPr>
+        <w:rPr>
+          <w:bCs/>
+        </w:rPr>
+      </w:pPr>
+      <w:r>
+        <w:rPr>
+          <w:bCs/>
+        </w:rPr>
+        <w:t xml:space="preserve">Check for co-integration on a shorter </w:t>
+      </w:r>
+      <w:proofErr w:type="gramStart"/>
+      <w:r>
+        <w:rPr>
+          <w:bCs/>
+        </w:rPr>
+        <w:t>time period</w:t>
+      </w:r>
+      <w:proofErr w:type="gramEnd"/>
+      <w:r>
+        <w:rPr>
+          <w:bCs/>
+        </w:rPr>
+        <w:t xml:space="preserve"> (such as 240</w:t>
+      </w:r>
+      <w:r>
+        <w:rPr>
+          <w:bCs/>
+        </w:rPr>
+        <w:t xml:space="preserve"> min</w:t>
+      </w:r>
+      <w:r>
+        <w:rPr>
+          <w:bCs/>
+        </w:rPr>
+        <w:t xml:space="preserve"> for past 6 months)</w:t>
+      </w:r>
+    </w:p>
+    <w:p>
+      <w:pPr>
+        <w:rPr>
+          <w:bCs/>
+        </w:rPr>
+      </w:pPr>
+    </w:p>
+    <w:p>
+      <w:pPr>
+        <w:rPr>
+          <w:bCs/>
+        </w:rPr>
+      </w:pPr>
+      <w:r>
+        <w:rPr>
+          <w:bCs/>
+        </w:rPr>
+        <w:t xml:space="preserve">Graph for OLS for co-integrated pairs, </w:t>
+      </w:r>
+      <w:r>
+        <w:rPr>
+          <w:b/>
+        </w:rPr>
+        <w:t>blue</w:t>
+      </w:r>
+      <w:r>
+        <w:rPr>
+          <w:bCs/>
+        </w:rPr>
+        <w:t xml:space="preserve"> is the cointegrated and stationary passed, for GB and JPY, the rest are “cointegrated</w:t>
+      </w:r>
+      <w:proofErr w:type="gramStart"/>
+      <w:r>
+        <w:rPr>
+          <w:bCs/>
+        </w:rPr>
+        <w:t>”</w:t>
+      </w:r>
+      <w:proofErr w:type="gramEnd"/>
+      <w:r>
+        <w:rPr>
+          <w:bCs/>
+        </w:rPr>
+        <w:t xml:space="preserve"> but their linear combination is somehow non-stationary</w:t>
+      </w:r>
+    </w:p>
+    <w:p>
+      <w:pPr>
+        <w:rPr>
+          <w:bCs/>
+        </w:rPr>
+      </w:pPr>
+      <w:r>
+        <w:rPr>
+          <w:bCs/>
+        </w:rPr>
+        <w:drawing>
+          <wp:inline distT="0" distB="0" distL="0" distR="0" wp14:anchorId="5ABB0D1F" wp14:editId="08757E82">
+            <wp:extent cx="5219700" cy="3971925"/>
+            <wp:effectExtent l="0" t="0" r="0" b="9525"/>
+            <wp:docPr id="2145656204" name="Picture 1" descr="A graph of numbers and graphs&#10;&#10;Description automatically generated with medium confidence"/>
+            <wp:cNvGraphicFramePr>
+              <a:graphicFrameLocks xmlns:a="http://schemas.openxmlformats.org/drawingml/2006/main" noChangeAspect="1"/>
+            </wp:cNvGraphicFramePr>
+            <a:graphic xmlns:a="http://schemas.openxmlformats.org/drawingml/2006/main">
+              <a:graphicData uri="http://schemas.openxmlformats.org/drawingml/2006/picture">
+                <pic:pic xmlns:pic="http://schemas.openxmlformats.org/drawingml/2006/picture">
+                  <pic:nvPicPr>
+                    <pic:cNvPr id="2145656204" name="Picture 1" descr="A graph of numbers and graphs&#10;&#10;Description automatically generated with medium confidence"/>
+                    <pic:cNvPicPr/>
+                  </pic:nvPicPr>
+                  <pic:blipFill>
+                    <a:blip r:embed="rId8"/>
+                    <a:stretch>
+                      <a:fillRect/>
+                    </a:stretch>
+                  </pic:blipFill>
+                  <pic:spPr>
+                    <a:xfrm>
+                      <a:off x="0" y="0"/>
+                      <a:ext cx="5219700" cy="3971925"/>
+                    </a:xfrm>
+                    <a:prstGeom prst="rect">
+                      <a:avLst/>
+                    </a:prstGeom>
+                  </pic:spPr>
+                </pic:pic>
+              </a:graphicData>
+            </a:graphic>
+          </wp:inline>
+        </w:drawing>
+      </w:r>
+    </w:p>
+    <w:p>
+      <w:pPr>
+        <w:rPr>
+          <w:bCs/>
+        </w:rPr>
+      </w:pPr>
+    </w:p>
+    <w:p>
+      <w:pPr>
+        <w:rPr>
+          <w:bCs/>
+        </w:rPr>
+      </w:pPr>
+    </w:p>
+    <w:p>
+      <w:pPr>
+        <w:rPr>
+          <w:bCs/>
+        </w:rPr>
+      </w:pPr>
+    </w:p>
+    <w:p>
+      <w:pPr>
+        <w:rPr>
+          <w:bCs/>
+        </w:rPr>
+      </w:pPr>
+    </w:p>
+    <w:p>
+      <w:pPr>
+        <w:rPr>
+          <w:bCs/>
+        </w:rPr>
+      </w:pPr>
+    </w:p>
+    <w:p>
+      <w:pPr>
+        <w:rPr>
+          <w:bCs/>
+        </w:rPr>
+      </w:pPr>
+    </w:p>
+    <w:p>
+      <w:pPr>
+        <w:rPr>
+          <w:bCs/>
+        </w:rPr>
+      </w:pPr>
+    </w:p>
+    <w:p>
+      <w:pPr>
+        <w:rPr>
+          <w:bCs/>
+        </w:rPr>
+      </w:pPr>
+    </w:p>
+    <w:p>
+      <w:pPr>
+        <w:rPr>
+          <w:bCs/>
+        </w:rPr>
+      </w:pPr>
+      <w:r>
+        <w:rPr>
+          <w:bCs/>
+        </w:rPr>
+        <w:lastRenderedPageBreak/>
+        <w:t xml:space="preserve">Results for Indices -&gt; 4 cointegrated but none of their linear combinations were stationary, note the discrepancy between the cointegration tests. This is due to </w:t>
+      </w:r>
+      <w:proofErr w:type="gramStart"/>
+      <w:r>
+        <w:rPr>
+          <w:bCs/>
+        </w:rPr>
+        <w:t>normalizing for</w:t>
+      </w:r>
+      <w:proofErr w:type="gramEnd"/>
+      <w:r>
+        <w:rPr>
+          <w:bCs/>
+        </w:rPr>
+        <w:t xml:space="preserve"> date differences across the Time series. The blank graphs were the pairs that were not even </w:t>
+      </w:r>
+      <w:proofErr w:type="gramStart"/>
+      <w:r>
+        <w:rPr>
+          <w:bCs/>
+        </w:rPr>
+        <w:t>cointegrated</w:t>
+      </w:r>
+      <w:proofErr w:type="gramEnd"/>
+    </w:p>
+    <w:p>
+      <w:pPr>
+        <w:rPr>
+          <w:bCs/>
+        </w:rPr>
+      </w:pPr>
+      <w:r>
+        <w:rPr>
+          <w:bCs/>
+        </w:rPr>
+        <w:drawing>
+          <wp:inline distT="0" distB="0" distL="0" distR="0" wp14:anchorId="2B4FBCC7" wp14:editId="3AC90C78">
+            <wp:extent cx="5943600" cy="6758354"/>
+            <wp:effectExtent l="0" t="0" r="0" b="4445"/>
+            <wp:docPr id="1564314984" name="Picture 1" descr="A screenshot of a graph&#10;&#10;Description automatically generated"/>
+            <wp:cNvGraphicFramePr>
+              <a:graphicFrameLocks xmlns:a="http://schemas.openxmlformats.org/drawingml/2006/main" noChangeAspect="1"/>
+            </wp:cNvGraphicFramePr>
+            <a:graphic xmlns:a="http://schemas.openxmlformats.org/drawingml/2006/main">
+              <a:graphicData uri="http://schemas.openxmlformats.org/drawingml/2006/picture">
+                <pic:pic xmlns:pic="http://schemas.openxmlformats.org/drawingml/2006/picture">
+                  <pic:nvPicPr>
+                    <pic:cNvPr id="1564314984" name="Picture 1" descr="A screenshot of a graph&#10;&#10;Description automatically generated"/>
+                    <pic:cNvPicPr/>
+                  </pic:nvPicPr>
+                  <pic:blipFill>
+                    <a:blip r:embed="rId9"/>
+                    <a:stretch>
+                      <a:fillRect/>
+                    </a:stretch>
+                  </pic:blipFill>
+                  <pic:spPr>
+                    <a:xfrm>
+                      <a:off x="0" y="0"/>
+                      <a:ext cx="5944000" cy="6758809"/>
+                    </a:xfrm>
+                    <a:prstGeom prst="rect">
+                      <a:avLst/>
+                    </a:prstGeom>
+                  </pic:spPr>
+                </pic:pic>
+              </a:graphicData>
+            </a:graphic>
+          </wp:inline>
+        </w:drawing>
+      </w:r>
+    </w:p>
+    <w:p>
+      <w:pPr>
+        <w:pStyle w:val="ListParagraph"/>
+        <w:numPr>
+          <w:ilvl w:val="0"/>
+          <w:numId w:val="4"/>
+        </w:numPr>
+        <w:rPr>
+          <w:bCs/>
+        </w:rPr>
+      </w:pPr>
+      <w:proofErr w:type="spellStart"/>
+      <w:r>
+        <w:rPr>
+          <w:bCs/>
+        </w:rPr>
+        <w:t>Backtesting</w:t>
+      </w:r>
+      <w:proofErr w:type="spellEnd"/>
+      <w:r>
+        <w:rPr>
+          <w:bCs/>
+        </w:rPr>
+        <w:t xml:space="preserve"> on th</w:t>
+      </w:r>
+      <w:r>
+        <w:rPr>
+          <w:bCs/>
+        </w:rPr>
+        <w:t xml:space="preserve">e </w:t>
+      </w:r>
+      <w:proofErr w:type="gramStart"/>
+      <w:r>
+        <w:rPr>
+          <w:bCs/>
+        </w:rPr>
+        <w:t>G</w:t>
+      </w:r>
+      <w:r>
+        <w:rPr>
+          <w:bCs/>
+        </w:rPr>
+        <w:t>B</w:t>
+      </w:r>
+      <w:r>
+        <w:rPr>
+          <w:bCs/>
+        </w:rPr>
+        <w:t>:JPY</w:t>
+      </w:r>
+      <w:proofErr w:type="gramEnd"/>
+      <w:r>
+        <w:rPr>
+          <w:bCs/>
+        </w:rPr>
+        <w:t xml:space="preserve"> pair</w:t>
+      </w:r>
+      <w:r>
+        <w:rPr>
+          <w:bCs/>
+        </w:rPr>
+        <w:t xml:space="preserve">’s time </w:t>
+      </w:r>
+      <w:r>
+        <w:rPr>
+          <w:bCs/>
+        </w:rPr>
+        <w:t>series:</w:t>
+      </w:r>
+    </w:p>
+    <w:p>
+      <w:pPr>
+        <w:pStyle w:val="ListParagraph"/>
+        <w:numPr>
+          <w:ilvl w:val="1"/>
+          <w:numId w:val="4"/>
+        </w:numPr>
+        <w:rPr>
+          <w:b/>
+          <w:i/>
+          <w:iCs/>
+        </w:rPr>
+      </w:pPr>
+      <w:r>
+        <w:rPr>
+          <w:b/>
+          <w:i/>
+          <w:iCs/>
+        </w:rPr>
+        <w:t>GB 10yr - 3.153806293353844 * JPY 10yr</w:t>
+      </w:r>
+    </w:p>
+    <w:p>
+      <w:pPr>
+        <w:pStyle w:val="ListParagraph"/>
+        <w:numPr>
+          <w:ilvl w:val="1"/>
+          <w:numId w:val="4"/>
+        </w:numPr>
+        <w:rPr>
+          <w:bCs/>
+        </w:rPr>
+      </w:pPr>
+      <w:r>
+        <w:rPr>
+          <w:bCs/>
+        </w:rPr>
+        <w:lastRenderedPageBreak/>
+        <w:t xml:space="preserve">Try basic </w:t>
+      </w:r>
+      <w:proofErr w:type="spellStart"/>
+      <w:r>
+        <w:rPr>
+          <w:bCs/>
+        </w:rPr>
+        <w:t>backtesting</w:t>
+      </w:r>
+      <w:proofErr w:type="spellEnd"/>
+      <w:r>
+        <w:rPr>
+          <w:bCs/>
+        </w:rPr>
+        <w:t xml:space="preserve"> with 2000 to 11/2/2023 as training period, then from 11/3/2023 to today 11/10/2023 as testing period</w:t>
+      </w:r>
+    </w:p>
+    <w:p>
+      <w:pPr>
+        <w:pStyle w:val="ListParagraph"/>
+        <w:numPr>
+          <w:ilvl w:val="1"/>
+          <w:numId w:val="4"/>
+        </w:numPr>
+        <w:rPr>
+          <w:bCs/>
+        </w:rPr>
+      </w:pPr>
+      <w:r>
+        <w:rPr>
+          <w:bCs/>
+        </w:rPr>
+        <w:t xml:space="preserve">Find more optimal </w:t>
+      </w:r>
+      <w:r>
+        <w:rPr>
+          <w:bCs/>
+        </w:rPr>
+        <w:t xml:space="preserve">training/test </w:t>
+      </w:r>
+      <w:r>
+        <w:rPr>
+          <w:bCs/>
+        </w:rPr>
+        <w:t>split</w:t>
+      </w:r>
+      <w:r>
+        <w:rPr>
+          <w:bCs/>
+        </w:rPr>
+        <w:t xml:space="preserve">, likely </w:t>
+      </w:r>
+      <w:r>
+        <w:rPr>
+          <w:bCs/>
+        </w:rPr>
+        <w:t>over shorter time period</w:t>
+      </w:r>
+      <w:r>
+        <w:rPr>
+          <w:bCs/>
+        </w:rPr>
+        <w:t xml:space="preserve">, potentially also check for 240 min or intraday 5 min tick rate, try </w:t>
+      </w:r>
+      <w:proofErr w:type="gramStart"/>
+      <w:r>
+        <w:rPr>
+          <w:bCs/>
+        </w:rPr>
+        <w:t>many</w:t>
+      </w:r>
+      <w:proofErr w:type="gramEnd"/>
+    </w:p>
+    <w:p>
+      <w:pPr>
+        <w:pStyle w:val="ListParagraph"/>
+        <w:numPr>
+          <w:ilvl w:val="0"/>
+          <w:numId w:val="4"/>
+        </w:numPr>
+        <w:rPr>
+          <w:bCs/>
+        </w:rPr>
+      </w:pPr>
+      <w:r>
+        <w:rPr>
+          <w:bCs/>
+        </w:rPr>
+        <w:t xml:space="preserve">Rewrite the </w:t>
+      </w:r>
+      <w:proofErr w:type="spellStart"/>
+      <w:r>
+        <w:rPr>
+          <w:bCs/>
+        </w:rPr>
+        <w:t>jupyter</w:t>
+      </w:r>
+      <w:proofErr w:type="spellEnd"/>
+      <w:r>
+        <w:rPr>
+          <w:bCs/>
+        </w:rPr>
+        <w:t xml:space="preserve"> notebook as python function scripts to minimize data collection </w:t>
+      </w:r>
+      <w:proofErr w:type="gramStart"/>
+      <w:r>
+        <w:rPr>
+          <w:bCs/>
+        </w:rPr>
+        <w:t>overhead</w:t>
+      </w:r>
+      <w:proofErr w:type="gramEnd"/>
+    </w:p>
+    <w:p>
+      <w:pPr>
+        <w:pStyle w:val="ListParagraph"/>
+        <w:numPr>
+          <w:ilvl w:val="0"/>
+          <w:numId w:val="4"/>
+        </w:numPr>
+        <w:rPr>
+          <w:bCs/>
+        </w:rPr>
+      </w:pPr>
+      <w:proofErr w:type="spellStart"/>
+      <w:r>
+        <w:rPr>
+          <w:bCs/>
+        </w:rPr>
+        <w:t>Juypter</w:t>
+      </w:r>
+      <w:proofErr w:type="spellEnd"/>
+      <w:r>
+        <w:rPr>
+          <w:bCs/>
+        </w:rPr>
+        <w:t xml:space="preserve"> notebooks explainers on:</w:t>
+      </w:r>
+    </w:p>
+    <w:p>
+      <w:pPr>
+        <w:pStyle w:val="ListParagraph"/>
+        <w:numPr>
+          <w:ilvl w:val="1"/>
+          <w:numId w:val="4"/>
+        </w:numPr>
+        <w:rPr>
+          <w:bCs/>
+        </w:rPr>
+      </w:pPr>
+      <w:r>
+        <w:rPr>
+          <w:bCs/>
+        </w:rPr>
+        <w:t>Stationarity</w:t>
+      </w:r>
+    </w:p>
+    <w:p>
+      <w:pPr>
+        <w:pStyle w:val="ListParagraph"/>
+        <w:numPr>
+          <w:ilvl w:val="1"/>
+          <w:numId w:val="4"/>
+        </w:numPr>
+        <w:rPr>
+          <w:bCs/>
+        </w:rPr>
+      </w:pPr>
+      <w:r>
+        <w:rPr>
+          <w:bCs/>
+        </w:rPr>
+        <w:t>Cointegration</w:t>
+      </w:r>
+    </w:p>
+    <w:p>
+      <w:pPr>
+        <w:pStyle w:val="ListParagraph"/>
+        <w:numPr>
+          <w:ilvl w:val="1"/>
+          <w:numId w:val="4"/>
+        </w:numPr>
+        <w:rPr>
+          <w:bCs/>
+        </w:rPr>
+      </w:pPr>
+      <w:r>
+        <w:rPr>
+          <w:bCs/>
+        </w:rPr>
+        <w:t>Orders of Integration</w:t>
+      </w:r>
+    </w:p>
+    <w:p>
+      <w:pPr>
+        <w:pStyle w:val="ListParagraph"/>
+        <w:numPr>
+          <w:ilvl w:val="1"/>
+          <w:numId w:val="4"/>
+        </w:numPr>
+        <w:rPr>
+          <w:bCs/>
+        </w:rPr>
+      </w:pPr>
+      <w:r>
+        <w:rPr>
+          <w:bCs/>
+        </w:rPr>
+        <w:t>ARIMA</w:t>
+      </w:r>
+    </w:p>
+    <w:p>
+      <w:pPr>
+        <w:pStyle w:val="ListParagraph"/>
+        <w:numPr>
+          <w:ilvl w:val="0"/>
+          <w:numId w:val="4"/>
+        </w:numPr>
+        <w:rPr>
+          <w:bCs/>
+        </w:rPr>
+      </w:pPr>
+      <w:r>
+        <w:rPr>
+          <w:bCs/>
+        </w:rPr>
+        <w:t>Consider practical implications of shorting/longing bond yields, exact mechanisms, and any constraints such as slippage, liquidity, transaction cost, etc.</w:t>
+      </w:r>
+    </w:p>
+    <w:p>
+      <w:pPr>
+        <w:ind w:left="720"/>
+        <w:rPr>
+          <w:bCs/>
+        </w:rPr>
+      </w:pPr>
     </w:p>
     <w:sectPr>
       <w:pgSz w:w="12240" w:h="15840"/>
@@ -296,7 +1025,7 @@
 </file>
 
 <file path=word/numbering.xml><?xml version="1.0" encoding="utf-8"?>
-<w:numbering xmlns:wpc="http://schemas.microsoft.com/office/word/2010/wordprocessingCanvas" xmlns:cx="http://schemas.microsoft.com/office/drawing/2014/chartex" xmlns:cx1="http://schemas.microsoft.com/office/drawing/2015/9/8/chartex" xmlns:cx2="http://schemas.microsoft.com/office/drawing/2015/10/21/chartex" xmlns:cx3="http://schemas.microsoft.com/office/drawing/2016/5/9/chartex" xmlns:cx4="http://schemas.microsoft.com/office/drawing/2016/5/10/chartex" xmlns:cx5="http://schemas.microsoft.com/office/drawing/2016/5/11/chartex" xmlns:cx6="http://schemas.microsoft.com/office/drawing/2016/5/12/chartex" xmlns:cx7="http://schemas.microsoft.com/office/drawing/2016/5/13/chartex" xmlns:cx8="http://schemas.microsoft.com/office/drawing/2016/5/14/chartex" xmlns:mc="http://schemas.openxmlformats.org/markup-compatibility/2006" xmlns:aink="http://schemas.microsoft.com/office/drawing/2016/ink" xmlns:am3d="http://schemas.microsoft.com/office/drawing/2017/model3d" xmlns:o="urn:schemas-microsoft-com:office:office" xmlns:r="http://schemas.openxmlformats.org/officeDocument/2006/relationships" xmlns:m="http://schemas.openxmlformats.org/officeDocument/2006/math" xmlns:v="urn:schemas-microsoft-com:vml" xmlns:wp14="http://schemas.microsoft.com/office/word/2010/wordprocessingDrawing" xmlns:wp="http://schemas.openxmlformats.org/drawingml/2006/wordprocessingDrawing" xmlns:w10="urn:schemas-microsoft-com:office:word" xmlns:w="http://schemas.openxmlformats.org/wordprocessingml/2006/main" xmlns:w14="http://schemas.microsoft.com/office/word/2010/wordml" xmlns:w15="http://schemas.microsoft.com/office/word/2012/wordml" xmlns:w16cid="http://schemas.microsoft.com/office/word/2016/wordml/cid" xmlns:w16se="http://schemas.microsoft.com/office/word/2015/wordml/symex" xmlns:wpg="http://schemas.microsoft.com/office/word/2010/wordprocessingGroup" xmlns:wpi="http://schemas.microsoft.com/office/word/2010/wordprocessingInk" xmlns:wne="http://schemas.microsoft.com/office/word/2006/wordml" xmlns:wps="http://schemas.microsoft.com/office/word/2010/wordprocessingShape" mc:Ignorable="w14 w15 w16se w16cid wp14">
+<w:numbering xmlns:wpc="http://schemas.microsoft.com/office/word/2010/wordprocessingCanvas" xmlns:cx="http://schemas.microsoft.com/office/drawing/2014/chartex" xmlns:cx1="http://schemas.microsoft.com/office/drawing/2015/9/8/chartex" xmlns:cx2="http://schemas.microsoft.com/office/drawing/2015/10/21/chartex" xmlns:cx3="http://schemas.microsoft.com/office/drawing/2016/5/9/chartex" xmlns:cx4="http://schemas.microsoft.com/office/drawing/2016/5/10/chartex" xmlns:cx5="http://schemas.microsoft.com/office/drawing/2016/5/11/chartex" xmlns:cx6="http://schemas.microsoft.com/office/drawing/2016/5/12/chartex" xmlns:cx7="http://schemas.microsoft.com/office/drawing/2016/5/13/chartex" xmlns:cx8="http://schemas.microsoft.com/office/drawing/2016/5/14/chartex" xmlns:mc="http://schemas.openxmlformats.org/markup-compatibility/2006" xmlns:aink="http://schemas.microsoft.com/office/drawing/2016/ink" xmlns:am3d="http://schemas.microsoft.com/office/drawing/2017/model3d" xmlns:o="urn:schemas-microsoft-com:office:office" xmlns:oel="http://schemas.microsoft.com/office/2019/extlst" xmlns:r="http://schemas.openxmlformats.org/officeDocument/2006/relationships" xmlns:m="http://schemas.openxmlformats.org/officeDocument/2006/math" xmlns:v="urn:schemas-microsoft-com:vml" xmlns:wp14="http://schemas.microsoft.com/office/word/2010/wordprocessingDrawing" xmlns:wp="http://schemas.openxmlformats.org/drawingml/2006/wordprocessingDrawing" xmlns:w10="urn:schemas-microsoft-com:office:word" xmlns:w="http://schemas.openxmlformats.org/wordprocessingml/2006/main" xmlns:w14="http://schemas.microsoft.com/office/word/2010/wordml" xmlns:w15="http://schemas.microsoft.com/office/word/2012/wordml" xmlns:w16cex="http://schemas.microsoft.com/office/word/2018/wordml/cex" xmlns:w16cid="http://schemas.microsoft.com/office/word/2016/wordml/cid" xmlns:w16="http://schemas.microsoft.com/office/word/2018/wordml" xmlns:w16sdtdh="http://schemas.microsoft.com/office/word/2020/wordml/sdtdatahash" xmlns:w16se="http://schemas.microsoft.com/office/word/2015/wordml/symex" xmlns:wpg="http://schemas.microsoft.com/office/word/2010/wordprocessingGroup" xmlns:wpi="http://schemas.microsoft.com/office/word/2010/wordprocessingInk" xmlns:wne="http://schemas.microsoft.com/office/word/2006/wordml" xmlns:wps="http://schemas.microsoft.com/office/word/2010/wordprocessingShape" mc:Ignorable="w14 w15 w16se w16cid w16 w16cex w16sdtdh wp14">
   <w:abstractNum w:abstractNumId="0" w15:restartNumberingAfterBreak="0">
     <w:nsid w:val="0B4C1273"/>
     <w:multiLevelType w:val="hybridMultilevel"/>
@@ -410,6 +1139,95 @@
     </w:lvl>
   </w:abstractNum>
   <w:abstractNum w:abstractNumId="1" w15:restartNumberingAfterBreak="0">
+    <w:nsid w:val="63631B3F"/>
+    <w:multiLevelType w:val="hybridMultilevel"/>
+    <w:tmpl w:val="FD56839A"/>
+    <w:lvl w:ilvl="0" w:tplc="0409000F">
+      <w:start w:val="1"/>
+      <w:numFmt w:val="decimal"/>
+      <w:lvlText w:val="%1."/>
+      <w:lvlJc w:val="left"/>
+      <w:pPr>
+        <w:ind w:left="720" w:hanging="360"/>
+      </w:pPr>
+      <w:rPr>
+        <w:rFonts w:hint="default"/>
+      </w:rPr>
+    </w:lvl>
+    <w:lvl w:ilvl="1" w:tplc="04090019">
+      <w:start w:val="1"/>
+      <w:numFmt w:val="lowerLetter"/>
+      <w:lvlText w:val="%2."/>
+      <w:lvlJc w:val="left"/>
+      <w:pPr>
+        <w:ind w:left="1440" w:hanging="360"/>
+      </w:pPr>
+    </w:lvl>
+    <w:lvl w:ilvl="2" w:tplc="0409001B">
+      <w:start w:val="1"/>
+      <w:numFmt w:val="lowerRoman"/>
+      <w:lvlText w:val="%3."/>
+      <w:lvlJc w:val="right"/>
+      <w:pPr>
+        <w:ind w:left="2160" w:hanging="180"/>
+      </w:pPr>
+    </w:lvl>
+    <w:lvl w:ilvl="3" w:tplc="0409000F" w:tentative="1">
+      <w:start w:val="1"/>
+      <w:numFmt w:val="decimal"/>
+      <w:lvlText w:val="%4."/>
+      <w:lvlJc w:val="left"/>
+      <w:pPr>
+        <w:ind w:left="2880" w:hanging="360"/>
+      </w:pPr>
+    </w:lvl>
+    <w:lvl w:ilvl="4" w:tplc="04090019" w:tentative="1">
+      <w:start w:val="1"/>
+      <w:numFmt w:val="lowerLetter"/>
+      <w:lvlText w:val="%5."/>
+      <w:lvlJc w:val="left"/>
+      <w:pPr>
+        <w:ind w:left="3600" w:hanging="360"/>
+      </w:pPr>
+    </w:lvl>
+    <w:lvl w:ilvl="5" w:tplc="0409001B" w:tentative="1">
+      <w:start w:val="1"/>
+      <w:numFmt w:val="lowerRoman"/>
+      <w:lvlText w:val="%6."/>
+      <w:lvlJc w:val="right"/>
+      <w:pPr>
+        <w:ind w:left="4320" w:hanging="180"/>
+      </w:pPr>
+    </w:lvl>
+    <w:lvl w:ilvl="6" w:tplc="0409000F" w:tentative="1">
+      <w:start w:val="1"/>
+      <w:numFmt w:val="decimal"/>
+      <w:lvlText w:val="%7."/>
+      <w:lvlJc w:val="left"/>
+      <w:pPr>
+        <w:ind w:left="5040" w:hanging="360"/>
+      </w:pPr>
+    </w:lvl>
+    <w:lvl w:ilvl="7" w:tplc="04090019" w:tentative="1">
+      <w:start w:val="1"/>
+      <w:numFmt w:val="lowerLetter"/>
+      <w:lvlText w:val="%8."/>
+      <w:lvlJc w:val="left"/>
+      <w:pPr>
+        <w:ind w:left="5760" w:hanging="360"/>
+      </w:pPr>
+    </w:lvl>
+    <w:lvl w:ilvl="8" w:tplc="0409001B" w:tentative="1">
+      <w:start w:val="1"/>
+      <w:numFmt w:val="lowerRoman"/>
+      <w:lvlText w:val="%9."/>
+      <w:lvlJc w:val="right"/>
+      <w:pPr>
+        <w:ind w:left="6480" w:hanging="180"/>
+      </w:pPr>
+    </w:lvl>
+  </w:abstractNum>
+  <w:abstractNum w:abstractNumId="2" w15:restartNumberingAfterBreak="0">
     <w:nsid w:val="74035D72"/>
     <w:multiLevelType w:val="hybridMultilevel"/>
     <w:tmpl w:val="C61A8600"/>
@@ -521,7 +1339,7 @@
       </w:rPr>
     </w:lvl>
   </w:abstractNum>
-  <w:abstractNum w:abstractNumId="2" w15:restartNumberingAfterBreak="0">
+  <w:abstractNum w:abstractNumId="3" w15:restartNumberingAfterBreak="0">
     <w:nsid w:val="7B7D3061"/>
     <w:multiLevelType w:val="hybridMultilevel"/>
     <w:tmpl w:val="DAB278E2"/>
@@ -610,20 +1428,23 @@
       </w:pPr>
     </w:lvl>
   </w:abstractNum>
-  <w:num w:numId="1">
-    <w:abstractNumId w:val="1"/>
+  <w:num w:numId="1" w16cid:durableId="1997613258">
+    <w:abstractNumId w:val="2"/>
   </w:num>
-  <w:num w:numId="2">
+  <w:num w:numId="2" w16cid:durableId="1235049519">
     <w:abstractNumId w:val="0"/>
   </w:num>
-  <w:num w:numId="3">
-    <w:abstractNumId w:val="2"/>
+  <w:num w:numId="3" w16cid:durableId="971132126">
+    <w:abstractNumId w:val="3"/>
+  </w:num>
+  <w:num w:numId="4" w16cid:durableId="1596358363">
+    <w:abstractNumId w:val="1"/>
   </w:num>
 </w:numbering>
 </file>
 
 <file path=word/styles.xml><?xml version="1.0" encoding="utf-8"?>
-<w:styles xmlns:mc="http://schemas.openxmlformats.org/markup-compatibility/2006" xmlns:r="http://schemas.openxmlformats.org/officeDocument/2006/relationships" xmlns:w="http://schemas.openxmlformats.org/wordprocessingml/2006/main" xmlns:w14="http://schemas.microsoft.com/office/word/2010/wordml" xmlns:w15="http://schemas.microsoft.com/office/word/2012/wordml" xmlns:w16cid="http://schemas.microsoft.com/office/word/2016/wordml/cid" xmlns:w16se="http://schemas.microsoft.com/office/word/2015/wordml/symex" mc:Ignorable="w14 w15 w16se w16cid">
+<w:styles xmlns:mc="http://schemas.openxmlformats.org/markup-compatibility/2006" xmlns:r="http://schemas.openxmlformats.org/officeDocument/2006/relationships" xmlns:w="http://schemas.openxmlformats.org/wordprocessingml/2006/main" xmlns:w14="http://schemas.microsoft.com/office/word/2010/wordml" xmlns:w15="http://schemas.microsoft.com/office/word/2012/wordml" xmlns:w16cex="http://schemas.microsoft.com/office/word/2018/wordml/cex" xmlns:w16cid="http://schemas.microsoft.com/office/word/2016/wordml/cid" xmlns:w16="http://schemas.microsoft.com/office/word/2018/wordml" xmlns:w16sdtdh="http://schemas.microsoft.com/office/word/2020/wordml/sdtdatahash" xmlns:w16se="http://schemas.microsoft.com/office/word/2015/wordml/symex" mc:Ignorable="w14 w15 w16se w16cid w16 w16cex w16sdtdh">
   <w:docDefaults>
     <w:rPrDefault>
       <w:rPr>
@@ -639,7 +1460,7 @@
       </w:pPr>
     </w:pPrDefault>
   </w:docDefaults>
-  <w:latentStyles w:defLockedState="0" w:defUIPriority="99" w:defSemiHidden="0" w:defUnhideWhenUsed="0" w:defQFormat="0" w:count="375">
+  <w:latentStyles w:defLockedState="0" w:defUIPriority="99" w:defSemiHidden="0" w:defUnhideWhenUsed="0" w:defQFormat="0" w:count="376">
     <w:lsdException w:name="Normal" w:uiPriority="0" w:qFormat="1"/>
     <w:lsdException w:name="heading 1" w:uiPriority="9" w:qFormat="1"/>
     <w:lsdException w:name="heading 2" w:semiHidden="1" w:uiPriority="9" w:unhideWhenUsed="1" w:qFormat="1"/>
@@ -1015,6 +1836,7 @@
     <w:lsdException w:name="Smart Hyperlink" w:semiHidden="1" w:unhideWhenUsed="1"/>
     <w:lsdException w:name="Hashtag" w:semiHidden="1" w:unhideWhenUsed="1"/>
     <w:lsdException w:name="Unresolved Mention" w:semiHidden="1" w:unhideWhenUsed="1"/>
+    <w:lsdException w:name="Smart Link" w:semiHidden="1" w:unhideWhenUsed="1"/>
   </w:latentStyles>
   <w:style w:type="paragraph" w:default="1" w:styleId="Normal">
     <w:name w:val="Normal"/>

</xml_diff>